<commit_message>
update the list requirnments in the tech map
</commit_message>
<xml_diff>
--- a/海龟交易系统技术地图.docx
+++ b/海龟交易系统技术地图.docx
@@ -2527,7 +2527,6 @@
                             <w:p>
                               <w:pPr>
                                 <w:rPr>
-                                  <w:rFonts w:hint="eastAsia"/>
                                   <w:sz w:val="16"/>
                                 </w:rPr>
                               </w:pPr>
@@ -8633,8 +8632,8 @@
                         <wps:cNvSpPr/>
                         <wps:spPr>
                           <a:xfrm>
-                            <a:off x="297267" y="3182753"/>
-                            <a:ext cx="1010285" cy="1333959"/>
+                            <a:off x="297267" y="3182497"/>
+                            <a:ext cx="1010285" cy="1674140"/>
                           </a:xfrm>
                           <a:prstGeom prst="rect">
                             <a:avLst/>
@@ -8751,8 +8750,8 @@
                         <wps:cNvSpPr/>
                         <wps:spPr>
                           <a:xfrm>
-                            <a:off x="3060307" y="3182707"/>
-                            <a:ext cx="1010285" cy="807720"/>
+                            <a:off x="297266" y="4529351"/>
+                            <a:ext cx="1010285" cy="1320811"/>
                           </a:xfrm>
                           <a:prstGeom prst="rect">
                             <a:avLst/>
@@ -8982,7 +8981,7 @@
                         <wps:cNvSpPr/>
                         <wps:spPr>
                           <a:xfrm>
-                            <a:off x="4340019" y="3183009"/>
+                            <a:off x="3082059" y="3183009"/>
                             <a:ext cx="1421230" cy="1404847"/>
                           </a:xfrm>
                           <a:prstGeom prst="rect">
@@ -9086,22 +9085,6 @@
                               <w:r>
                                 <w:rPr>
                                   <w:rFonts w:eastAsia="SimSun" w:hAnsi="SimSun" w:hint="eastAsia"/>
-                                  <w:sz w:val="22"/>
-                                  <w:szCs w:val="22"/>
-                                </w:rPr>
-                                <w:t>，</w:t>
-                              </w:r>
-                              <w:r>
-                                <w:rPr>
-                                  <w:rFonts w:eastAsia="SimSun" w:hAnsi="SimSun"/>
-                                  <w:sz w:val="22"/>
-                                  <w:szCs w:val="22"/>
-                                </w:rPr>
-                                <w:t>cash</w:t>
-                              </w:r>
-                              <w:r>
-                                <w:rPr>
-                                  <w:rFonts w:eastAsia="SimSun" w:hAnsi="SimSun"/>
                                   <w:sz w:val="22"/>
                                   <w:szCs w:val="22"/>
                                 </w:rPr>
@@ -9451,8 +9434,8 @@
                         <wps:cNvSpPr/>
                         <wps:spPr>
                           <a:xfrm>
-                            <a:off x="1307551" y="3181985"/>
-                            <a:ext cx="1499309" cy="1333959"/>
+                            <a:off x="1307551" y="3181728"/>
+                            <a:ext cx="1499309" cy="1675691"/>
                           </a:xfrm>
                           <a:prstGeom prst="rect">
                             <a:avLst/>
@@ -9506,74 +9489,80 @@
                               <w:pPr>
                                 <w:spacing w:after="0"/>
                                 <w:rPr>
-                                  <w:sz w:val="20"/>
+                                  <w:sz w:val="16"/>
                                 </w:rPr>
                               </w:pPr>
                               <w:r>
                                 <w:rPr>
-                                  <w:sz w:val="20"/>
-                                </w:rPr>
-                                <w:t xml:space="preserve">Enter. </w:t>
-                              </w:r>
-                              <w:r>
-                                <w:rPr>
-                                  <w:sz w:val="20"/>
-                                </w:rPr>
-                                <w:t>Date</w:t>
+                                  <w:sz w:val="16"/>
+                                </w:rPr>
+                                <w:t>Enter. Date</w:t>
+                              </w:r>
+                              <w:r>
+                                <w:rPr>
+                                  <w:sz w:val="16"/>
+                                </w:rPr>
+                                <w:t>/</w:t>
+                              </w:r>
+                              <w:r>
+                                <w:rPr>
+                                  <w:sz w:val="16"/>
+                                </w:rPr>
+                                <w:t>Exit. Date</w:t>
                               </w:r>
                             </w:p>
                             <w:p>
                               <w:pPr>
                                 <w:spacing w:after="0"/>
                                 <w:rPr>
-                                  <w:sz w:val="20"/>
+                                  <w:sz w:val="16"/>
                                 </w:rPr>
                               </w:pPr>
                               <w:r>
                                 <w:rPr>
-                                  <w:sz w:val="20"/>
-                                </w:rPr>
-                                <w:t>Exit. Date</w:t>
+                                  <w:sz w:val="16"/>
+                                </w:rPr>
+                                <w:t>Contract (long/short?)</w:t>
                               </w:r>
                             </w:p>
                             <w:p>
                               <w:pPr>
                                 <w:spacing w:after="0"/>
                                 <w:rPr>
-                                  <w:sz w:val="20"/>
+                                  <w:sz w:val="16"/>
                                 </w:rPr>
                               </w:pPr>
                               <w:r>
                                 <w:rPr>
-                                  <w:sz w:val="20"/>
-                                </w:rPr>
-                                <w:t>Enter/Exit</w:t>
+                                  <w:sz w:val="16"/>
+                                </w:rPr>
+                                <w:t>Profit/Lost</w:t>
                               </w:r>
                             </w:p>
                             <w:p>
                               <w:pPr>
                                 <w:spacing w:after="0"/>
                                 <w:rPr>
-                                  <w:sz w:val="20"/>
+                                  <w:sz w:val="16"/>
                                 </w:rPr>
                               </w:pPr>
                               <w:r>
                                 <w:rPr>
-                                  <w:sz w:val="20"/>
-                                </w:rPr>
-                                <w:t>Contract</w:t>
-                              </w:r>
-                              <w:r>
-                                <w:rPr>
-                                  <w:sz w:val="20"/>
+                                  <w:sz w:val="16"/>
+                                </w:rPr>
+                                <w:t>Units</w:t>
+                              </w:r>
+                              <w:r>
+                                <w:rPr>
+                                  <w:sz w:val="16"/>
                                 </w:rPr>
                                 <w:t xml:space="preserve"> </w:t>
                               </w:r>
                               <w:r>
                                 <w:rPr>
-                                  <w:sz w:val="20"/>
-                                </w:rPr>
-                                <w:t>(long/short?)</w:t>
+                                  <w:sz w:val="16"/>
+                                </w:rPr>
+                                <w:t>(how many contracts)</w:t>
                               </w:r>
                             </w:p>
                             <w:p>
@@ -9583,11 +9572,33 @@
                                   <w:sz w:val="20"/>
                                 </w:rPr>
                               </w:pPr>
+                              <w:proofErr w:type="gramStart"/>
                               <w:r>
                                 <w:rPr>
                                   <w:sz w:val="20"/>
                                 </w:rPr>
-                                <w:t>Profit/Lost</w:t>
+                                <w:t>Commissions(</w:t>
+                              </w:r>
+                              <w:proofErr w:type="gramEnd"/>
+                              <w:r>
+                                <w:rPr>
+                                  <w:sz w:val="20"/>
+                                </w:rPr>
+                                <w:t xml:space="preserve"> </w:t>
+                              </w:r>
+                              <w:r>
+                                <w:rPr>
+                                  <w:rFonts w:hint="eastAsia"/>
+                                  <w:sz w:val="20"/>
+                                </w:rPr>
+                                <w:t>双向</w:t>
+                              </w:r>
+                              <w:r>
+                                <w:rPr>
+                                  <w:rFonts w:hint="eastAsia"/>
+                                  <w:sz w:val="20"/>
+                                </w:rPr>
+                                <w:t>)</w:t>
                               </w:r>
                             </w:p>
                             <w:p>
@@ -9640,9 +9651,6 @@
                                 <w:pStyle w:val="NormalWeb"/>
                                 <w:spacing w:before="0" w:beforeAutospacing="0" w:after="0" w:afterAutospacing="0" w:line="252" w:lineRule="auto"/>
                                 <w:jc w:val="center"/>
-                                <w:rPr>
-                                  <w:rFonts w:hint="eastAsia"/>
-                                </w:rPr>
                               </w:pPr>
                               <w:r>
                                 <w:rPr>
@@ -9658,7 +9666,15 @@
                                   <w:sz w:val="18"/>
                                   <w:szCs w:val="18"/>
                                 </w:rPr>
-                                <w:t>（</w:t>
+                                <w:t>（存储</w:t>
+                              </w:r>
+                              <w:r>
+                                <w:rPr>
+                                  <w:rFonts w:eastAsia="SimSun"/>
+                                  <w:sz w:val="18"/>
+                                  <w:szCs w:val="18"/>
+                                </w:rPr>
+                                <w:t>投资单位</w:t>
                               </w:r>
                               <w:r>
                                 <w:rPr>
@@ -9666,23 +9682,274 @@
                                   <w:sz w:val="18"/>
                                   <w:szCs w:val="18"/>
                                 </w:rPr>
-                                <w:t>存储</w:t>
-                              </w:r>
+                                <w:t>）</w:t>
+                              </w:r>
+                            </w:p>
+                          </w:txbxContent>
+                        </wps:txbx>
+                        <wps:bodyPr rot="0" spcFirstLastPara="0" vert="horz" wrap="square" lIns="91440" tIns="45720" rIns="91440" bIns="45720" numCol="1" spcCol="0" rtlCol="0" fromWordArt="0" anchor="ctr" anchorCtr="0" forceAA="0" compatLnSpc="1">
+                          <a:prstTxWarp prst="textNoShape">
+                            <a:avLst/>
+                          </a:prstTxWarp>
+                          <a:noAutofit/>
+                        </wps:bodyPr>
+                      </wps:wsp>
+                      <wps:wsp>
+                        <wps:cNvPr id="82" name="Rectangle 82"/>
+                        <wps:cNvSpPr/>
+                        <wps:spPr>
+                          <a:xfrm>
+                            <a:off x="1307551" y="4529716"/>
+                            <a:ext cx="1504487" cy="1325201"/>
+                          </a:xfrm>
+                          <a:prstGeom prst="rect">
+                            <a:avLst/>
+                          </a:prstGeom>
+                        </wps:spPr>
+                        <wps:style>
+                          <a:lnRef idx="1">
+                            <a:schemeClr val="accent6"/>
+                          </a:lnRef>
+                          <a:fillRef idx="2">
+                            <a:schemeClr val="accent6"/>
+                          </a:fillRef>
+                          <a:effectRef idx="1">
+                            <a:schemeClr val="accent6"/>
+                          </a:effectRef>
+                          <a:fontRef idx="minor">
+                            <a:schemeClr val="dk1"/>
+                          </a:fontRef>
+                        </wps:style>
+                        <wps:txbx>
+                          <w:txbxContent>
+                            <w:p>
+                              <w:pPr>
+                                <w:pStyle w:val="NormalWeb"/>
+                                <w:spacing w:before="0" w:beforeAutospacing="0" w:after="0" w:afterAutospacing="0" w:line="256" w:lineRule="auto"/>
+                              </w:pPr>
                               <w:r>
                                 <w:rPr>
                                   <w:rFonts w:eastAsia="SimSun"/>
-                                  <w:sz w:val="18"/>
-                                  <w:szCs w:val="18"/>
-                                </w:rPr>
-                                <w:t>投资单位</w:t>
-                              </w:r>
-                              <w:r>
-                                <w:rPr>
-                                  <w:rFonts w:eastAsia="SimSun" w:hint="eastAsia"/>
-                                  <w:sz w:val="18"/>
-                                  <w:szCs w:val="18"/>
-                                </w:rPr>
-                                <w:t>）</w:t>
+                                  <w:sz w:val="16"/>
+                                  <w:szCs w:val="16"/>
+                                </w:rPr>
+                                <w:t>Enter. Date</w:t>
+                              </w:r>
+                            </w:p>
+                            <w:p>
+                              <w:pPr>
+                                <w:pStyle w:val="NormalWeb"/>
+                                <w:spacing w:before="0" w:beforeAutospacing="0" w:after="0" w:afterAutospacing="0" w:line="256" w:lineRule="auto"/>
+                              </w:pPr>
+                              <w:r>
+                                <w:rPr>
+                                  <w:rFonts w:eastAsia="SimSun"/>
+                                  <w:sz w:val="16"/>
+                                  <w:szCs w:val="16"/>
+                                </w:rPr>
+                                <w:t>Contract (long/short?)</w:t>
+                              </w:r>
+                            </w:p>
+                            <w:p>
+                              <w:pPr>
+                                <w:pStyle w:val="NormalWeb"/>
+                                <w:spacing w:before="0" w:beforeAutospacing="0" w:after="0" w:afterAutospacing="0" w:line="256" w:lineRule="auto"/>
+                              </w:pPr>
+                              <w:proofErr w:type="spellStart"/>
+                              <w:r>
+                                <w:rPr>
+                                  <w:rFonts w:eastAsia="SimSun"/>
+                                  <w:sz w:val="16"/>
+                                  <w:szCs w:val="16"/>
+                                </w:rPr>
+                                <w:t>Enter.Price</w:t>
+                              </w:r>
+                              <w:proofErr w:type="spellEnd"/>
+                            </w:p>
+                            <w:p>
+                              <w:pPr>
+                                <w:pStyle w:val="NormalWeb"/>
+                                <w:spacing w:before="0" w:beforeAutospacing="0" w:after="0" w:afterAutospacing="0" w:line="256" w:lineRule="auto"/>
+                              </w:pPr>
+                              <w:r>
+                                <w:rPr>
+                                  <w:rFonts w:eastAsia="SimSun"/>
+                                  <w:sz w:val="16"/>
+                                  <w:szCs w:val="16"/>
+                                </w:rPr>
+                                <w:t>Units (how many contracts)</w:t>
+                              </w:r>
+                            </w:p>
+                            <w:p>
+                              <w:pPr>
+                                <w:pStyle w:val="NormalWeb"/>
+                                <w:spacing w:before="0" w:beforeAutospacing="0" w:after="0" w:afterAutospacing="0" w:line="256" w:lineRule="auto"/>
+                              </w:pPr>
+                              <w:r>
+                                <w:rPr>
+                                  <w:rFonts w:eastAsia="SimSun"/>
+                                  <w:sz w:val="20"/>
+                                  <w:szCs w:val="20"/>
+                                </w:rPr>
+                                <w:t>Fee</w:t>
+                              </w:r>
+                            </w:p>
+                            <w:p>
+                              <w:pPr>
+                                <w:pStyle w:val="NormalWeb"/>
+                                <w:spacing w:before="0" w:beforeAutospacing="0" w:after="0" w:afterAutospacing="0" w:line="256" w:lineRule="auto"/>
+                              </w:pPr>
+                              <w:r>
+                                <w:rPr>
+                                  <w:rFonts w:eastAsia="SimSun"/>
+                                  <w:sz w:val="20"/>
+                                  <w:szCs w:val="20"/>
+                                </w:rPr>
+                                <w:t> </w:t>
+                              </w:r>
+                            </w:p>
+                          </w:txbxContent>
+                        </wps:txbx>
+                        <wps:bodyPr rot="0" spcFirstLastPara="0" vert="horz" wrap="square" lIns="91440" tIns="45720" rIns="91440" bIns="45720" numCol="1" spcCol="0" rtlCol="0" fromWordArt="0" anchor="ctr" anchorCtr="0" forceAA="0" compatLnSpc="1">
+                          <a:prstTxWarp prst="textNoShape">
+                            <a:avLst/>
+                          </a:prstTxWarp>
+                          <a:noAutofit/>
+                        </wps:bodyPr>
+                      </wps:wsp>
+                      <wps:wsp>
+                        <wps:cNvPr id="83" name="Rectangle 83"/>
+                        <wps:cNvSpPr/>
+                        <wps:spPr>
+                          <a:xfrm>
+                            <a:off x="4508865" y="3181010"/>
+                            <a:ext cx="1499235" cy="1406478"/>
+                          </a:xfrm>
+                          <a:prstGeom prst="rect">
+                            <a:avLst/>
+                          </a:prstGeom>
+                        </wps:spPr>
+                        <wps:style>
+                          <a:lnRef idx="1">
+                            <a:schemeClr val="accent6"/>
+                          </a:lnRef>
+                          <a:fillRef idx="2">
+                            <a:schemeClr val="accent6"/>
+                          </a:fillRef>
+                          <a:effectRef idx="1">
+                            <a:schemeClr val="accent6"/>
+                          </a:effectRef>
+                          <a:fontRef idx="minor">
+                            <a:schemeClr val="dk1"/>
+                          </a:fontRef>
+                        </wps:style>
+                        <wps:txbx>
+                          <w:txbxContent>
+                            <w:p>
+                              <w:pPr>
+                                <w:pStyle w:val="NormalWeb"/>
+                                <w:spacing w:before="0" w:beforeAutospacing="0" w:after="0" w:afterAutospacing="0" w:line="256" w:lineRule="auto"/>
+                                <w:rPr>
+                                  <w:rFonts w:eastAsia="SimSun"/>
+                                  <w:sz w:val="16"/>
+                                  <w:szCs w:val="16"/>
+                                </w:rPr>
+                              </w:pPr>
+                              <w:r>
+                                <w:rPr>
+                                  <w:rFonts w:eastAsia="SimSun"/>
+                                  <w:sz w:val="16"/>
+                                  <w:szCs w:val="16"/>
+                                </w:rPr>
+                                <w:t>Date</w:t>
+                              </w:r>
+                            </w:p>
+                            <w:p>
+                              <w:pPr>
+                                <w:pStyle w:val="NormalWeb"/>
+                                <w:spacing w:before="0" w:beforeAutospacing="0" w:after="0" w:afterAutospacing="0" w:line="256" w:lineRule="auto"/>
+                                <w:rPr>
+                                  <w:rFonts w:eastAsia="SimSun"/>
+                                  <w:sz w:val="16"/>
+                                  <w:szCs w:val="16"/>
+                                </w:rPr>
+                              </w:pPr>
+                              <w:r>
+                                <w:rPr>
+                                  <w:rFonts w:eastAsia="SimSun"/>
+                                  <w:sz w:val="16"/>
+                                  <w:szCs w:val="16"/>
+                                </w:rPr>
+                                <w:t>Holding Value</w:t>
+                              </w:r>
+                            </w:p>
+                            <w:p>
+                              <w:pPr>
+                                <w:pStyle w:val="NormalWeb"/>
+                                <w:spacing w:before="0" w:beforeAutospacing="0" w:after="0" w:afterAutospacing="0" w:line="256" w:lineRule="auto"/>
+                                <w:rPr>
+                                  <w:rFonts w:eastAsia="SimSun"/>
+                                  <w:sz w:val="16"/>
+                                  <w:szCs w:val="16"/>
+                                </w:rPr>
+                              </w:pPr>
+                              <w:r>
+                                <w:rPr>
+                                  <w:rFonts w:eastAsia="SimSun"/>
+                                  <w:sz w:val="16"/>
+                                  <w:szCs w:val="16"/>
+                                </w:rPr>
+                                <w:t>Holding Profit</w:t>
+                              </w:r>
+                            </w:p>
+                            <w:p>
+                              <w:pPr>
+                                <w:pStyle w:val="NormalWeb"/>
+                                <w:spacing w:before="0" w:beforeAutospacing="0" w:after="0" w:afterAutospacing="0" w:line="256" w:lineRule="auto"/>
+                              </w:pPr>
+                              <w:r>
+                                <w:t>Closed Profit</w:t>
+                              </w:r>
+                            </w:p>
+                            <w:p>
+                              <w:pPr>
+                                <w:pStyle w:val="NormalWeb"/>
+                                <w:spacing w:before="0" w:beforeAutospacing="0" w:after="0" w:afterAutospacing="0" w:line="256" w:lineRule="auto"/>
+                              </w:pPr>
+                              <w:r>
+                                <w:t>Position profit</w:t>
+                              </w:r>
+                            </w:p>
+                            <w:p>
+                              <w:pPr>
+                                <w:pStyle w:val="NormalWeb"/>
+                                <w:spacing w:before="0" w:beforeAutospacing="0" w:after="0" w:afterAutospacing="0" w:line="256" w:lineRule="auto"/>
+                              </w:pPr>
+                              <w:r>
+                                <w:t>Fee</w:t>
+                              </w:r>
+                            </w:p>
+                            <w:p>
+                              <w:pPr>
+                                <w:pStyle w:val="NormalWeb"/>
+                                <w:spacing w:before="0" w:beforeAutospacing="0" w:after="0" w:afterAutospacing="0" w:line="256" w:lineRule="auto"/>
+                              </w:pPr>
+                              <w:r>
+                                <w:t>drawdown</w:t>
+                              </w:r>
+                            </w:p>
+                            <w:p>
+                              <w:pPr>
+                                <w:pStyle w:val="NormalWeb"/>
+                                <w:spacing w:before="0" w:beforeAutospacing="0" w:after="0" w:afterAutospacing="0" w:line="256" w:lineRule="auto"/>
+                              </w:pPr>
+                              <w:r>
+                                <w:rPr>
+                                  <w:rFonts w:eastAsia="SimSun"/>
+                                  <w:sz w:val="20"/>
+                                  <w:szCs w:val="20"/>
+                                </w:rPr>
+                                <w:t> </w:t>
                               </w:r>
                             </w:p>
                           </w:txbxContent>
@@ -9702,11 +9969,34 @@
           </mc:Choice>
           <mc:Fallback>
             <w:pict>
-              <v:group w14:anchorId="470E29D0" id="Canvas 119" o:spid="_x0000_s1084" editas="canvas" style="width:9in;height:470.6pt;mso-position-horizontal-relative:char;mso-position-vertical-relative:line" coordsize="82296,59759" o:gfxdata="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">
+              <v:group w14:anchorId="470E29D0" id="Canvas 119" o:spid="_x0000_s1084" editas="canvas" style="width:9in;height:470.6pt;mso-position-horizontal-relative:char;mso-position-vertical-relative:line" coordsize="82296,59759" o:gfxdata="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">
+                <v:shapetype id="_x0000_t75" coordsize="21600,21600" o:spt="75" o:preferrelative="t" path="m@4@5l@4@11@9@11@9@5xe" filled="f" stroked="f">
+                  <v:stroke joinstyle="miter"/>
+                  <v:formulas>
+                    <v:f eqn="if lineDrawn pixelLineWidth 0"/>
+                    <v:f eqn="sum @0 1 0"/>
+                    <v:f eqn="sum 0 0 @1"/>
+                    <v:f eqn="prod @2 1 2"/>
+                    <v:f eqn="prod @3 21600 pixelWidth"/>
+                    <v:f eqn="prod @3 21600 pixelHeight"/>
+                    <v:f eqn="sum @0 0 1"/>
+                    <v:f eqn="prod @6 1 2"/>
+                    <v:f eqn="prod @7 21600 pixelWidth"/>
+                    <v:f eqn="sum @8 21600 0"/>
+                    <v:f eqn="prod @7 21600 pixelHeight"/>
+                    <v:f eqn="sum @10 21600 0"/>
+                  </v:formulas>
+                  <v:path o:extrusionok="f" gradientshapeok="t" o:connecttype="rect"/>
+                  <o:lock v:ext="edit" aspectratio="t"/>
+                </v:shapetype>
                 <v:shape id="_x0000_s1085" type="#_x0000_t75" style="position:absolute;width:82296;height:59759;visibility:visible;mso-wrap-style:square" stroked="t" strokecolor="#f4b083 [1941]">
                   <v:fill o:detectmouseclick="t"/>
                   <v:path o:connecttype="none"/>
                 </v:shape>
+                <v:shapetype id="_x0000_t202" coordsize="21600,21600" o:spt="202" path="m,l,21600r21600,l21600,xe">
+                  <v:stroke joinstyle="miter"/>
+                  <v:path gradientshapeok="t" o:connecttype="rect"/>
+                </v:shapetype>
                 <v:shape id="Text Box 73" o:spid="_x0000_s1086" type="#_x0000_t202" style="position:absolute;width:14852;height:2703;visibility:visible;mso-wrap-style:square;v-text-anchor:top" o:gfxdata="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" filled="f" stroked="f" strokeweight=".5pt">
                   <v:textbox>
                     <w:txbxContent>
@@ -10211,7 +10501,7 @@
                     </w:txbxContent>
                   </v:textbox>
                 </v:oval>
-                <v:rect id="Rectangle 137" o:spid="_x0000_s1098" style="position:absolute;left:2972;top:31827;width:10103;height:13340;visibility:visible;mso-wrap-style:square;v-text-anchor:middle" o:gfxdata="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" fillcolor="#ffd555 [2167]" strokecolor="#ffc000 [3207]" strokeweight=".5pt">
+                <v:rect id="Rectangle 137" o:spid="_x0000_s1098" style="position:absolute;left:2972;top:31824;width:10103;height:16742;visibility:visible;mso-wrap-style:square;v-text-anchor:middle" o:gfxdata="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" fillcolor="#ffd555 [2167]" strokecolor="#ffc000 [3207]" strokeweight=".5pt">
                   <v:fill color2="#ffcc31 [2615]" rotate="t" colors="0 #ffdd9c;.5 #ffd78e;1 #ffd479" focus="100%" type="gradient">
                     <o:fill v:ext="view" type="gradientUnscaled"/>
                   </v:fill>
@@ -10265,7 +10555,7 @@
                     </w:txbxContent>
                   </v:textbox>
                 </v:shape>
-                <v:rect id="Rectangle 139" o:spid="_x0000_s1100" style="position:absolute;left:30603;top:31827;width:10102;height:8077;visibility:visible;mso-wrap-style:square;v-text-anchor:middle" o:gfxdata="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" fillcolor="#ffd555 [2167]" strokecolor="#ffc000 [3207]" strokeweight=".5pt">
+                <v:rect id="Rectangle 139" o:spid="_x0000_s1100" style="position:absolute;left:2972;top:45293;width:10103;height:13208;visibility:visible;mso-wrap-style:square;v-text-anchor:middle" o:gfxdata="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" fillcolor="#ffd555 [2167]" strokecolor="#ffc000 [3207]" strokeweight=".5pt">
                   <v:fill color2="#ffcc31 [2615]" rotate="t" colors="0 #ffdd9c;.5 #ffd78e;1 #ffd479" focus="100%" type="gradient">
                     <o:fill v:ext="view" type="gradientUnscaled"/>
                   </v:fill>
@@ -10414,7 +10704,7 @@
                     </w:txbxContent>
                   </v:textbox>
                 </v:oval>
-                <v:rect id="Rectangle 143" o:spid="_x0000_s1103" style="position:absolute;left:43400;top:31830;width:14212;height:14048;visibility:visible;mso-wrap-style:square;v-text-anchor:middle" o:gfxdata="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" fillcolor="#ffd555 [2167]" strokecolor="#ffc000 [3207]" strokeweight=".5pt">
+                <v:rect id="Rectangle 143" o:spid="_x0000_s1103" style="position:absolute;left:30820;top:31830;width:14212;height:14048;visibility:visible;mso-wrap-style:square;v-text-anchor:middle" o:gfxdata="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" fillcolor="#ffd555 [2167]" strokecolor="#ffc000 [3207]" strokeweight=".5pt">
                   <v:fill color2="#ffcc31 [2615]" rotate="t" colors="0 #ffdd9c;.5 #ffd78e;1 #ffd479" focus="100%" type="gradient">
                     <o:fill v:ext="view" type="gradientUnscaled"/>
                   </v:fill>
@@ -10501,22 +10791,6 @@
                         <w:r>
                           <w:rPr>
                             <w:rFonts w:eastAsia="SimSun" w:hAnsi="SimSun" w:hint="eastAsia"/>
-                            <w:sz w:val="22"/>
-                            <w:szCs w:val="22"/>
-                          </w:rPr>
-                          <w:t>，</w:t>
-                        </w:r>
-                        <w:r>
-                          <w:rPr>
-                            <w:rFonts w:eastAsia="SimSun" w:hAnsi="SimSun"/>
-                            <w:sz w:val="22"/>
-                            <w:szCs w:val="22"/>
-                          </w:rPr>
-                          <w:t>cash</w:t>
-                        </w:r>
-                        <w:r>
-                          <w:rPr>
-                            <w:rFonts w:eastAsia="SimSun" w:hAnsi="SimSun"/>
                             <w:sz w:val="22"/>
                             <w:szCs w:val="22"/>
                           </w:rPr>
@@ -10772,7 +11046,7 @@
                     </w:txbxContent>
                   </v:textbox>
                 </v:oval>
-                <v:rect id="Rectangle 5" o:spid="_x0000_s1107" style="position:absolute;left:13075;top:31819;width:14993;height:13340;visibility:visible;mso-wrap-style:square;v-text-anchor:middle" o:gfxdata="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" fillcolor="#9ecb81 [2169]" strokecolor="#70ad47 [3209]" strokeweight=".5pt">
+                <v:rect id="Rectangle 5" o:spid="_x0000_s1107" style="position:absolute;left:13075;top:31817;width:14993;height:16757;visibility:visible;mso-wrap-style:square;v-text-anchor:middle" o:gfxdata="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" fillcolor="#9ecb81 [2169]" strokecolor="#70ad47 [3209]" strokeweight=".5pt">
                   <v:fill color2="#8ac066 [2617]" rotate="t" colors="0 #b5d5a7;.5 #aace99;1 #9cca86" focus="100%" type="gradient">
                     <o:fill v:ext="view" type="gradientUnscaled"/>
                   </v:fill>
@@ -10810,74 +11084,80 @@
                         <w:pPr>
                           <w:spacing w:after="0"/>
                           <w:rPr>
-                            <w:sz w:val="20"/>
+                            <w:sz w:val="16"/>
                           </w:rPr>
                         </w:pPr>
                         <w:r>
                           <w:rPr>
-                            <w:sz w:val="20"/>
-                          </w:rPr>
-                          <w:t xml:space="preserve">Enter. </w:t>
-                        </w:r>
-                        <w:r>
-                          <w:rPr>
-                            <w:sz w:val="20"/>
-                          </w:rPr>
-                          <w:t>Date</w:t>
+                            <w:sz w:val="16"/>
+                          </w:rPr>
+                          <w:t>Enter. Date</w:t>
+                        </w:r>
+                        <w:r>
+                          <w:rPr>
+                            <w:sz w:val="16"/>
+                          </w:rPr>
+                          <w:t>/</w:t>
+                        </w:r>
+                        <w:r>
+                          <w:rPr>
+                            <w:sz w:val="16"/>
+                          </w:rPr>
+                          <w:t>Exit. Date</w:t>
                         </w:r>
                       </w:p>
                       <w:p>
                         <w:pPr>
                           <w:spacing w:after="0"/>
                           <w:rPr>
-                            <w:sz w:val="20"/>
+                            <w:sz w:val="16"/>
                           </w:rPr>
                         </w:pPr>
                         <w:r>
                           <w:rPr>
-                            <w:sz w:val="20"/>
-                          </w:rPr>
-                          <w:t>Exit. Date</w:t>
+                            <w:sz w:val="16"/>
+                          </w:rPr>
+                          <w:t>Contract (long/short?)</w:t>
                         </w:r>
                       </w:p>
                       <w:p>
                         <w:pPr>
                           <w:spacing w:after="0"/>
                           <w:rPr>
-                            <w:sz w:val="20"/>
+                            <w:sz w:val="16"/>
                           </w:rPr>
                         </w:pPr>
                         <w:r>
                           <w:rPr>
-                            <w:sz w:val="20"/>
-                          </w:rPr>
-                          <w:t>Enter/Exit</w:t>
+                            <w:sz w:val="16"/>
+                          </w:rPr>
+                          <w:t>Profit/Lost</w:t>
                         </w:r>
                       </w:p>
                       <w:p>
                         <w:pPr>
                           <w:spacing w:after="0"/>
                           <w:rPr>
-                            <w:sz w:val="20"/>
+                            <w:sz w:val="16"/>
                           </w:rPr>
                         </w:pPr>
                         <w:r>
                           <w:rPr>
-                            <w:sz w:val="20"/>
-                          </w:rPr>
-                          <w:t>Contract</w:t>
-                        </w:r>
-                        <w:r>
-                          <w:rPr>
-                            <w:sz w:val="20"/>
+                            <w:sz w:val="16"/>
+                          </w:rPr>
+                          <w:t>Units</w:t>
+                        </w:r>
+                        <w:r>
+                          <w:rPr>
+                            <w:sz w:val="16"/>
                           </w:rPr>
                           <w:t xml:space="preserve"> </w:t>
                         </w:r>
                         <w:r>
                           <w:rPr>
-                            <w:sz w:val="20"/>
-                          </w:rPr>
-                          <w:t>(long/short?)</w:t>
+                            <w:sz w:val="16"/>
+                          </w:rPr>
+                          <w:t>(how many contracts)</w:t>
                         </w:r>
                       </w:p>
                       <w:p>
@@ -10887,11 +11167,33 @@
                             <w:sz w:val="20"/>
                           </w:rPr>
                         </w:pPr>
+                        <w:proofErr w:type="gramStart"/>
                         <w:r>
                           <w:rPr>
                             <w:sz w:val="20"/>
                           </w:rPr>
-                          <w:t>Profit/Lost</w:t>
+                          <w:t>Commissions(</w:t>
+                        </w:r>
+                        <w:proofErr w:type="gramEnd"/>
+                        <w:r>
+                          <w:rPr>
+                            <w:sz w:val="20"/>
+                          </w:rPr>
+                          <w:t xml:space="preserve"> </w:t>
+                        </w:r>
+                        <w:r>
+                          <w:rPr>
+                            <w:rFonts w:hint="eastAsia"/>
+                            <w:sz w:val="20"/>
+                          </w:rPr>
+                          <w:t>双向</w:t>
+                        </w:r>
+                        <w:r>
+                          <w:rPr>
+                            <w:rFonts w:hint="eastAsia"/>
+                            <w:sz w:val="20"/>
+                          </w:rPr>
+                          <w:t>)</w:t>
                         </w:r>
                       </w:p>
                       <w:p>
@@ -10917,9 +11219,6 @@
                           <w:pStyle w:val="NormalWeb"/>
                           <w:spacing w:before="0" w:beforeAutospacing="0" w:after="0" w:afterAutospacing="0" w:line="252" w:lineRule="auto"/>
                           <w:jc w:val="center"/>
-                          <w:rPr>
-                            <w:rFonts w:hint="eastAsia"/>
-                          </w:rPr>
                         </w:pPr>
                         <w:r>
                           <w:rPr>
@@ -10935,15 +11234,7 @@
                             <w:sz w:val="18"/>
                             <w:szCs w:val="18"/>
                           </w:rPr>
-                          <w:t>（</w:t>
-                        </w:r>
-                        <w:r>
-                          <w:rPr>
-                            <w:rFonts w:eastAsia="SimSun" w:hint="eastAsia"/>
-                            <w:sz w:val="18"/>
-                            <w:szCs w:val="18"/>
-                          </w:rPr>
-                          <w:t>存储</w:t>
+                          <w:t>（存储</w:t>
                         </w:r>
                         <w:r>
                           <w:rPr>
@@ -10965,6 +11256,217 @@
                     </w:txbxContent>
                   </v:textbox>
                 </v:oval>
+                <v:rect id="Rectangle 82" o:spid="_x0000_s1109" style="position:absolute;left:13075;top:45297;width:15045;height:13252;visibility:visible;mso-wrap-style:square;v-text-anchor:middle" o:gfxdata="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" fillcolor="#9ecb81 [2169]" strokecolor="#70ad47 [3209]" strokeweight=".5pt">
+                  <v:fill color2="#8ac066 [2617]" rotate="t" colors="0 #b5d5a7;.5 #aace99;1 #9cca86" focus="100%" type="gradient">
+                    <o:fill v:ext="view" type="gradientUnscaled"/>
+                  </v:fill>
+                  <v:textbox>
+                    <w:txbxContent>
+                      <w:p>
+                        <w:pPr>
+                          <w:pStyle w:val="NormalWeb"/>
+                          <w:spacing w:before="0" w:beforeAutospacing="0" w:after="0" w:afterAutospacing="0" w:line="256" w:lineRule="auto"/>
+                        </w:pPr>
+                        <w:r>
+                          <w:rPr>
+                            <w:rFonts w:eastAsia="SimSun"/>
+                            <w:sz w:val="16"/>
+                            <w:szCs w:val="16"/>
+                          </w:rPr>
+                          <w:t>Enter. Date</w:t>
+                        </w:r>
+                      </w:p>
+                      <w:p>
+                        <w:pPr>
+                          <w:pStyle w:val="NormalWeb"/>
+                          <w:spacing w:before="0" w:beforeAutospacing="0" w:after="0" w:afterAutospacing="0" w:line="256" w:lineRule="auto"/>
+                        </w:pPr>
+                        <w:r>
+                          <w:rPr>
+                            <w:rFonts w:eastAsia="SimSun"/>
+                            <w:sz w:val="16"/>
+                            <w:szCs w:val="16"/>
+                          </w:rPr>
+                          <w:t>Contract (long/short?)</w:t>
+                        </w:r>
+                      </w:p>
+                      <w:p>
+                        <w:pPr>
+                          <w:pStyle w:val="NormalWeb"/>
+                          <w:spacing w:before="0" w:beforeAutospacing="0" w:after="0" w:afterAutospacing="0" w:line="256" w:lineRule="auto"/>
+                        </w:pPr>
+                        <w:proofErr w:type="spellStart"/>
+                        <w:r>
+                          <w:rPr>
+                            <w:rFonts w:eastAsia="SimSun"/>
+                            <w:sz w:val="16"/>
+                            <w:szCs w:val="16"/>
+                          </w:rPr>
+                          <w:t>Enter.Price</w:t>
+                        </w:r>
+                        <w:proofErr w:type="spellEnd"/>
+                      </w:p>
+                      <w:p>
+                        <w:pPr>
+                          <w:pStyle w:val="NormalWeb"/>
+                          <w:spacing w:before="0" w:beforeAutospacing="0" w:after="0" w:afterAutospacing="0" w:line="256" w:lineRule="auto"/>
+                        </w:pPr>
+                        <w:r>
+                          <w:rPr>
+                            <w:rFonts w:eastAsia="SimSun"/>
+                            <w:sz w:val="16"/>
+                            <w:szCs w:val="16"/>
+                          </w:rPr>
+                          <w:t>Units (how many contracts)</w:t>
+                        </w:r>
+                      </w:p>
+                      <w:p>
+                        <w:pPr>
+                          <w:pStyle w:val="NormalWeb"/>
+                          <w:spacing w:before="0" w:beforeAutospacing="0" w:after="0" w:afterAutospacing="0" w:line="256" w:lineRule="auto"/>
+                        </w:pPr>
+                        <w:r>
+                          <w:rPr>
+                            <w:rFonts w:eastAsia="SimSun"/>
+                            <w:sz w:val="20"/>
+                            <w:szCs w:val="20"/>
+                          </w:rPr>
+                          <w:t>Fee</w:t>
+                        </w:r>
+                      </w:p>
+                      <w:p>
+                        <w:pPr>
+                          <w:pStyle w:val="NormalWeb"/>
+                          <w:spacing w:before="0" w:beforeAutospacing="0" w:after="0" w:afterAutospacing="0" w:line="256" w:lineRule="auto"/>
+                        </w:pPr>
+                        <w:r>
+                          <w:rPr>
+                            <w:rFonts w:eastAsia="SimSun"/>
+                            <w:sz w:val="20"/>
+                            <w:szCs w:val="20"/>
+                          </w:rPr>
+                          <w:t> </w:t>
+                        </w:r>
+                      </w:p>
+                    </w:txbxContent>
+                  </v:textbox>
+                </v:rect>
+                <v:rect id="Rectangle 83" o:spid="_x0000_s1110" style="position:absolute;left:45088;top:31810;width:14993;height:14064;visibility:visible;mso-wrap-style:square;v-text-anchor:middle" o:gfxdata="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" fillcolor="#9ecb81 [2169]" strokecolor="#70ad47 [3209]" strokeweight=".5pt">
+                  <v:fill color2="#8ac066 [2617]" rotate="t" colors="0 #b5d5a7;.5 #aace99;1 #9cca86" focus="100%" type="gradient">
+                    <o:fill v:ext="view" type="gradientUnscaled"/>
+                  </v:fill>
+                  <v:textbox>
+                    <w:txbxContent>
+                      <w:p>
+                        <w:pPr>
+                          <w:pStyle w:val="NormalWeb"/>
+                          <w:spacing w:before="0" w:beforeAutospacing="0" w:after="0" w:afterAutospacing="0" w:line="256" w:lineRule="auto"/>
+                          <w:rPr>
+                            <w:rFonts w:eastAsia="SimSun"/>
+                            <w:sz w:val="16"/>
+                            <w:szCs w:val="16"/>
+                          </w:rPr>
+                        </w:pPr>
+                        <w:r>
+                          <w:rPr>
+                            <w:rFonts w:eastAsia="SimSun"/>
+                            <w:sz w:val="16"/>
+                            <w:szCs w:val="16"/>
+                          </w:rPr>
+                          <w:t>Date</w:t>
+                        </w:r>
+                      </w:p>
+                      <w:p>
+                        <w:pPr>
+                          <w:pStyle w:val="NormalWeb"/>
+                          <w:spacing w:before="0" w:beforeAutospacing="0" w:after="0" w:afterAutospacing="0" w:line="256" w:lineRule="auto"/>
+                          <w:rPr>
+                            <w:rFonts w:eastAsia="SimSun"/>
+                            <w:sz w:val="16"/>
+                            <w:szCs w:val="16"/>
+                          </w:rPr>
+                        </w:pPr>
+                        <w:r>
+                          <w:rPr>
+                            <w:rFonts w:eastAsia="SimSun"/>
+                            <w:sz w:val="16"/>
+                            <w:szCs w:val="16"/>
+                          </w:rPr>
+                          <w:t>Holding Value</w:t>
+                        </w:r>
+                      </w:p>
+                      <w:p>
+                        <w:pPr>
+                          <w:pStyle w:val="NormalWeb"/>
+                          <w:spacing w:before="0" w:beforeAutospacing="0" w:after="0" w:afterAutospacing="0" w:line="256" w:lineRule="auto"/>
+                          <w:rPr>
+                            <w:rFonts w:eastAsia="SimSun"/>
+                            <w:sz w:val="16"/>
+                            <w:szCs w:val="16"/>
+                          </w:rPr>
+                        </w:pPr>
+                        <w:r>
+                          <w:rPr>
+                            <w:rFonts w:eastAsia="SimSun"/>
+                            <w:sz w:val="16"/>
+                            <w:szCs w:val="16"/>
+                          </w:rPr>
+                          <w:t>Holding Profit</w:t>
+                        </w:r>
+                      </w:p>
+                      <w:p>
+                        <w:pPr>
+                          <w:pStyle w:val="NormalWeb"/>
+                          <w:spacing w:before="0" w:beforeAutospacing="0" w:after="0" w:afterAutospacing="0" w:line="256" w:lineRule="auto"/>
+                        </w:pPr>
+                        <w:r>
+                          <w:t>Closed Profit</w:t>
+                        </w:r>
+                      </w:p>
+                      <w:p>
+                        <w:pPr>
+                          <w:pStyle w:val="NormalWeb"/>
+                          <w:spacing w:before="0" w:beforeAutospacing="0" w:after="0" w:afterAutospacing="0" w:line="256" w:lineRule="auto"/>
+                        </w:pPr>
+                        <w:r>
+                          <w:t>Position profit</w:t>
+                        </w:r>
+                      </w:p>
+                      <w:p>
+                        <w:pPr>
+                          <w:pStyle w:val="NormalWeb"/>
+                          <w:spacing w:before="0" w:beforeAutospacing="0" w:after="0" w:afterAutospacing="0" w:line="256" w:lineRule="auto"/>
+                        </w:pPr>
+                        <w:r>
+                          <w:t>Fee</w:t>
+                        </w:r>
+                      </w:p>
+                      <w:p>
+                        <w:pPr>
+                          <w:pStyle w:val="NormalWeb"/>
+                          <w:spacing w:before="0" w:beforeAutospacing="0" w:after="0" w:afterAutospacing="0" w:line="256" w:lineRule="auto"/>
+                        </w:pPr>
+                        <w:r>
+                          <w:t>drawdown</w:t>
+                        </w:r>
+                      </w:p>
+                      <w:p>
+                        <w:pPr>
+                          <w:pStyle w:val="NormalWeb"/>
+                          <w:spacing w:before="0" w:beforeAutospacing="0" w:after="0" w:afterAutospacing="0" w:line="256" w:lineRule="auto"/>
+                        </w:pPr>
+                        <w:r>
+                          <w:rPr>
+                            <w:rFonts w:eastAsia="SimSun"/>
+                            <w:sz w:val="20"/>
+                            <w:szCs w:val="20"/>
+                          </w:rPr>
+                          <w:t> </w:t>
+                        </w:r>
+                      </w:p>
+                    </w:txbxContent>
+                  </v:textbox>
+                </v:rect>
                 <w10:anchorlock/>
               </v:group>
             </w:pict>

</xml_diff>

<commit_message>
updating remarks for easy reading, add the module into BackTest
</commit_message>
<xml_diff>
--- a/海龟交易系统技术地图.docx
+++ b/海龟交易系统技术地图.docx
@@ -9726,6 +9726,11 @@
                               <w:pPr>
                                 <w:pStyle w:val="NormalWeb"/>
                                 <w:spacing w:before="0" w:beforeAutospacing="0" w:after="0" w:afterAutospacing="0" w:line="256" w:lineRule="auto"/>
+                                <w:rPr>
+                                  <w:rFonts w:eastAsia="SimSun"/>
+                                  <w:sz w:val="16"/>
+                                  <w:szCs w:val="16"/>
+                                </w:rPr>
                               </w:pPr>
                               <w:r>
                                 <w:rPr>
@@ -9734,20 +9739,6 @@
                                   <w:szCs w:val="16"/>
                                 </w:rPr>
                                 <w:t>Enter. Date</w:t>
-                              </w:r>
-                            </w:p>
-                            <w:p>
-                              <w:pPr>
-                                <w:pStyle w:val="NormalWeb"/>
-                                <w:spacing w:before="0" w:beforeAutospacing="0" w:after="0" w:afterAutospacing="0" w:line="256" w:lineRule="auto"/>
-                              </w:pPr>
-                              <w:r>
-                                <w:rPr>
-                                  <w:rFonts w:eastAsia="SimSun"/>
-                                  <w:sz w:val="16"/>
-                                  <w:szCs w:val="16"/>
-                                </w:rPr>
-                                <w:t>Contract (long/short?)</w:t>
                               </w:r>
                             </w:p>
                             <w:p>
@@ -9762,7 +9753,7 @@
                                   <w:sz w:val="16"/>
                                   <w:szCs w:val="16"/>
                                 </w:rPr>
-                                <w:t>Enter.Price</w:t>
+                                <w:t>Product.Name</w:t>
                               </w:r>
                               <w:proofErr w:type="spellEnd"/>
                             </w:p>
@@ -9777,7 +9768,7 @@
                                   <w:sz w:val="16"/>
                                   <w:szCs w:val="16"/>
                                 </w:rPr>
-                                <w:t>Units (how many contracts)</w:t>
+                                <w:t>Contract (long/short?)</w:t>
                               </w:r>
                             </w:p>
                             <w:p>
@@ -9785,14 +9776,16 @@
                                 <w:pStyle w:val="NormalWeb"/>
                                 <w:spacing w:before="0" w:beforeAutospacing="0" w:after="0" w:afterAutospacing="0" w:line="256" w:lineRule="auto"/>
                               </w:pPr>
+                              <w:proofErr w:type="spellStart"/>
                               <w:r>
                                 <w:rPr>
                                   <w:rFonts w:eastAsia="SimSun"/>
-                                  <w:sz w:val="20"/>
-                                  <w:szCs w:val="20"/>
-                                </w:rPr>
-                                <w:t>Fee</w:t>
-                              </w:r>
+                                  <w:sz w:val="16"/>
+                                  <w:szCs w:val="16"/>
+                                </w:rPr>
+                                <w:t>Enter.Price</w:t>
+                              </w:r>
+                              <w:proofErr w:type="spellEnd"/>
                             </w:p>
                             <w:p>
                               <w:pPr>
@@ -9802,10 +9795,65 @@
                               <w:r>
                                 <w:rPr>
                                   <w:rFonts w:eastAsia="SimSun"/>
+                                  <w:sz w:val="16"/>
+                                  <w:szCs w:val="16"/>
+                                </w:rPr>
+                                <w:t>Units (how many contracts)</w:t>
+                              </w:r>
+                            </w:p>
+                            <w:p>
+                              <w:pPr>
+                                <w:pStyle w:val="NormalWeb"/>
+                                <w:spacing w:before="0" w:beforeAutospacing="0" w:after="0" w:afterAutospacing="0" w:line="256" w:lineRule="auto"/>
+                                <w:rPr>
+                                  <w:rFonts w:hint="eastAsia"/>
+                                </w:rPr>
+                              </w:pPr>
+                              <w:r>
+                                <w:rPr>
+                                  <w:rFonts w:eastAsia="SimSun"/>
                                   <w:sz w:val="20"/>
                                   <w:szCs w:val="20"/>
                                 </w:rPr>
-                                <w:t> </w:t>
+                                <w:t>Fee</w:t>
+                              </w:r>
+                              <w:r>
+                                <w:rPr>
+                                  <w:rFonts w:eastAsia="SimSun" w:hint="eastAsia"/>
+                                  <w:sz w:val="20"/>
+                                  <w:szCs w:val="20"/>
+                                </w:rPr>
+                                <w:t>（修改</w:t>
+                              </w:r>
+                              <w:r>
+                                <w:rPr>
+                                  <w:rFonts w:eastAsia="SimSun"/>
+                                  <w:sz w:val="20"/>
+                                  <w:szCs w:val="20"/>
+                                </w:rPr>
+                                <w:t>，不计入</w:t>
+                              </w:r>
+                              <w:r>
+                                <w:rPr>
+                                  <w:rFonts w:eastAsia="SimSun" w:hint="eastAsia"/>
+                                  <w:sz w:val="20"/>
+                                  <w:szCs w:val="20"/>
+                                </w:rPr>
+                                <w:t>）</w:t>
+                              </w:r>
+                            </w:p>
+                            <w:p>
+                              <w:pPr>
+                                <w:pStyle w:val="NormalWeb"/>
+                                <w:spacing w:before="0" w:beforeAutospacing="0" w:after="0" w:afterAutospacing="0" w:line="256" w:lineRule="auto"/>
+                              </w:pPr>
+                              <w:r>
+                                <w:rPr>
+                                  <w:rFonts w:eastAsia="SimSun"/>
+                                  <w:sz w:val="20"/>
+                                  <w:szCs w:val="20"/>
+                                </w:rPr>
+                                <w:t>Lost cutting</w:t>
                               </w:r>
                             </w:p>
                           </w:txbxContent>
@@ -11266,6 +11314,11 @@
                         <w:pPr>
                           <w:pStyle w:val="NormalWeb"/>
                           <w:spacing w:before="0" w:beforeAutospacing="0" w:after="0" w:afterAutospacing="0" w:line="256" w:lineRule="auto"/>
+                          <w:rPr>
+                            <w:rFonts w:eastAsia="SimSun"/>
+                            <w:sz w:val="16"/>
+                            <w:szCs w:val="16"/>
+                          </w:rPr>
                         </w:pPr>
                         <w:r>
                           <w:rPr>
@@ -11274,20 +11327,6 @@
                             <w:szCs w:val="16"/>
                           </w:rPr>
                           <w:t>Enter. Date</w:t>
-                        </w:r>
-                      </w:p>
-                      <w:p>
-                        <w:pPr>
-                          <w:pStyle w:val="NormalWeb"/>
-                          <w:spacing w:before="0" w:beforeAutospacing="0" w:after="0" w:afterAutospacing="0" w:line="256" w:lineRule="auto"/>
-                        </w:pPr>
-                        <w:r>
-                          <w:rPr>
-                            <w:rFonts w:eastAsia="SimSun"/>
-                            <w:sz w:val="16"/>
-                            <w:szCs w:val="16"/>
-                          </w:rPr>
-                          <w:t>Contract (long/short?)</w:t>
                         </w:r>
                       </w:p>
                       <w:p>
@@ -11302,7 +11341,7 @@
                             <w:sz w:val="16"/>
                             <w:szCs w:val="16"/>
                           </w:rPr>
-                          <w:t>Enter.Price</w:t>
+                          <w:t>Product.Name</w:t>
                         </w:r>
                         <w:proofErr w:type="spellEnd"/>
                       </w:p>
@@ -11317,7 +11356,7 @@
                             <w:sz w:val="16"/>
                             <w:szCs w:val="16"/>
                           </w:rPr>
-                          <w:t>Units (how many contracts)</w:t>
+                          <w:t>Contract (long/short?)</w:t>
                         </w:r>
                       </w:p>
                       <w:p>
@@ -11325,14 +11364,16 @@
                           <w:pStyle w:val="NormalWeb"/>
                           <w:spacing w:before="0" w:beforeAutospacing="0" w:after="0" w:afterAutospacing="0" w:line="256" w:lineRule="auto"/>
                         </w:pPr>
+                        <w:proofErr w:type="spellStart"/>
                         <w:r>
                           <w:rPr>
                             <w:rFonts w:eastAsia="SimSun"/>
-                            <w:sz w:val="20"/>
-                            <w:szCs w:val="20"/>
-                          </w:rPr>
-                          <w:t>Fee</w:t>
-                        </w:r>
+                            <w:sz w:val="16"/>
+                            <w:szCs w:val="16"/>
+                          </w:rPr>
+                          <w:t>Enter.Price</w:t>
+                        </w:r>
+                        <w:proofErr w:type="spellEnd"/>
                       </w:p>
                       <w:p>
                         <w:pPr>
@@ -11342,10 +11383,65 @@
                         <w:r>
                           <w:rPr>
                             <w:rFonts w:eastAsia="SimSun"/>
+                            <w:sz w:val="16"/>
+                            <w:szCs w:val="16"/>
+                          </w:rPr>
+                          <w:t>Units (how many contracts)</w:t>
+                        </w:r>
+                      </w:p>
+                      <w:p>
+                        <w:pPr>
+                          <w:pStyle w:val="NormalWeb"/>
+                          <w:spacing w:before="0" w:beforeAutospacing="0" w:after="0" w:afterAutospacing="0" w:line="256" w:lineRule="auto"/>
+                          <w:rPr>
+                            <w:rFonts w:hint="eastAsia"/>
+                          </w:rPr>
+                        </w:pPr>
+                        <w:r>
+                          <w:rPr>
+                            <w:rFonts w:eastAsia="SimSun"/>
                             <w:sz w:val="20"/>
                             <w:szCs w:val="20"/>
                           </w:rPr>
-                          <w:t> </w:t>
+                          <w:t>Fee</w:t>
+                        </w:r>
+                        <w:r>
+                          <w:rPr>
+                            <w:rFonts w:eastAsia="SimSun" w:hint="eastAsia"/>
+                            <w:sz w:val="20"/>
+                            <w:szCs w:val="20"/>
+                          </w:rPr>
+                          <w:t>（修改</w:t>
+                        </w:r>
+                        <w:r>
+                          <w:rPr>
+                            <w:rFonts w:eastAsia="SimSun"/>
+                            <w:sz w:val="20"/>
+                            <w:szCs w:val="20"/>
+                          </w:rPr>
+                          <w:t>，不计入</w:t>
+                        </w:r>
+                        <w:r>
+                          <w:rPr>
+                            <w:rFonts w:eastAsia="SimSun" w:hint="eastAsia"/>
+                            <w:sz w:val="20"/>
+                            <w:szCs w:val="20"/>
+                          </w:rPr>
+                          <w:t>）</w:t>
+                        </w:r>
+                      </w:p>
+                      <w:p>
+                        <w:pPr>
+                          <w:pStyle w:val="NormalWeb"/>
+                          <w:spacing w:before="0" w:beforeAutospacing="0" w:after="0" w:afterAutospacing="0" w:line="256" w:lineRule="auto"/>
+                        </w:pPr>
+                        <w:r>
+                          <w:rPr>
+                            <w:rFonts w:eastAsia="SimSun"/>
+                            <w:sz w:val="20"/>
+                            <w:szCs w:val="20"/>
+                          </w:rPr>
+                          <w:t>Lost cutting</w:t>
                         </w:r>
                       </w:p>
                     </w:txbxContent>

</xml_diff>